<commit_message>
Final project cleanup and documentation for submission
</commit_message>
<xml_diff>
--- a/Assignment 2 report.docx
+++ b/Assignment 2 report.docx
@@ -515,7 +515,21 @@
           <w:b/>
           <w:bCs/>
         </w:rPr>
-        <w:t>. GitHub Actions Setup</w:t>
+        <w:t>.</w:t>
+      </w:r>
+      <w:r>
+        <w:rPr>
+          <w:b/>
+          <w:bCs/>
+        </w:rPr>
+        <w:t xml:space="preserve"> </w:t>
+      </w:r>
+      <w:r>
+        <w:rPr>
+          <w:b/>
+          <w:bCs/>
+        </w:rPr>
+        <w:t>GitHub Actions Setup</w:t>
       </w:r>
     </w:p>
     <w:p>
@@ -545,10 +559,7 @@
         </w:tabs>
       </w:pPr>
       <w:r>
-        <w:t>Step 2: Added repository secrets for database connection</w:t>
-      </w:r>
-      <w:r>
-        <w:t>.</w:t>
+        <w:t>Step 2: Added repository secrets for database connection.</w:t>
       </w:r>
     </w:p>
     <w:p>
@@ -1103,7 +1114,6 @@
         </w:rPr>
         <w:t xml:space="preserve"> [ </w:t>
       </w:r>
-      <w:proofErr w:type="gramStart"/>
       <w:r>
         <w:rPr>
           <w:rFonts w:ascii="Consolas" w:eastAsia="Times New Roman" w:hAnsi="Consolas" w:cs="Times New Roman"/>
@@ -1128,7 +1138,6 @@
         </w:rPr>
         <w:t xml:space="preserve"> ]</w:t>
       </w:r>
-      <w:proofErr w:type="gramEnd"/>
     </w:p>
     <w:p>
       <w:pPr>
@@ -1255,7 +1264,6 @@
         </w:rPr>
         <w:t xml:space="preserve"> [ </w:t>
       </w:r>
-      <w:proofErr w:type="gramStart"/>
       <w:r>
         <w:rPr>
           <w:rFonts w:ascii="Consolas" w:eastAsia="Times New Roman" w:hAnsi="Consolas" w:cs="Times New Roman"/>
@@ -1280,7 +1288,6 @@
         </w:rPr>
         <w:t xml:space="preserve"> ]</w:t>
       </w:r>
-      <w:proofErr w:type="gramEnd"/>
     </w:p>
     <w:p>
       <w:pPr>
@@ -2575,9 +2582,9 @@
           <w:lang w:eastAsia="en-IN"/>
           <w14:ligatures w14:val="none"/>
         </w:rPr>
-        <w:t>$</w:t>
-      </w:r>
-      <w:proofErr w:type="gramStart"/>
+        <w:t xml:space="preserve">${{ </w:t>
+      </w:r>
+      <w:proofErr w:type="spellStart"/>
       <w:r>
         <w:rPr>
           <w:rFonts w:ascii="Consolas" w:eastAsia="Times New Roman" w:hAnsi="Consolas" w:cs="Times New Roman"/>
@@ -2588,9 +2595,9 @@
           <w:lang w:eastAsia="en-IN"/>
           <w14:ligatures w14:val="none"/>
         </w:rPr>
-        <w:t xml:space="preserve">{{ </w:t>
-      </w:r>
-      <w:proofErr w:type="spellStart"/>
+        <w:t>secrets.DB_HOST</w:t>
+      </w:r>
+      <w:proofErr w:type="spellEnd"/>
       <w:r>
         <w:rPr>
           <w:rFonts w:ascii="Consolas" w:eastAsia="Times New Roman" w:hAnsi="Consolas" w:cs="Times New Roman"/>
@@ -2601,59 +2608,7 @@
           <w:lang w:eastAsia="en-IN"/>
           <w14:ligatures w14:val="none"/>
         </w:rPr>
-        <w:t>secrets</w:t>
-      </w:r>
-      <w:proofErr w:type="gramEnd"/>
-      <w:r>
-        <w:rPr>
-          <w:rFonts w:ascii="Consolas" w:eastAsia="Times New Roman" w:hAnsi="Consolas" w:cs="Times New Roman"/>
-          <w:color w:val="E394DC"/>
-          <w:kern w:val="0"/>
-          <w:sz w:val="21"/>
-          <w:szCs w:val="21"/>
-          <w:lang w:eastAsia="en-IN"/>
-          <w14:ligatures w14:val="none"/>
-        </w:rPr>
-        <w:t>.DB_</w:t>
-      </w:r>
-      <w:proofErr w:type="gramStart"/>
-      <w:r>
-        <w:rPr>
-          <w:rFonts w:ascii="Consolas" w:eastAsia="Times New Roman" w:hAnsi="Consolas" w:cs="Times New Roman"/>
-          <w:color w:val="E394DC"/>
-          <w:kern w:val="0"/>
-          <w:sz w:val="21"/>
-          <w:szCs w:val="21"/>
-          <w:lang w:eastAsia="en-IN"/>
-          <w14:ligatures w14:val="none"/>
-        </w:rPr>
-        <w:t>HOST</w:t>
-      </w:r>
-      <w:proofErr w:type="spellEnd"/>
-      <w:r>
-        <w:rPr>
-          <w:rFonts w:ascii="Consolas" w:eastAsia="Times New Roman" w:hAnsi="Consolas" w:cs="Times New Roman"/>
-          <w:color w:val="E394DC"/>
-          <w:kern w:val="0"/>
-          <w:sz w:val="21"/>
-          <w:szCs w:val="21"/>
-          <w:lang w:eastAsia="en-IN"/>
-          <w14:ligatures w14:val="none"/>
-        </w:rPr>
-        <w:t xml:space="preserve"> }</w:t>
-      </w:r>
-      <w:proofErr w:type="gramEnd"/>
-      <w:r>
-        <w:rPr>
-          <w:rFonts w:ascii="Consolas" w:eastAsia="Times New Roman" w:hAnsi="Consolas" w:cs="Times New Roman"/>
-          <w:color w:val="E394DC"/>
-          <w:kern w:val="0"/>
-          <w:sz w:val="21"/>
-          <w:szCs w:val="21"/>
-          <w:lang w:eastAsia="en-IN"/>
-          <w14:ligatures w14:val="none"/>
-        </w:rPr>
-        <w:t>}</w:t>
+        <w:t xml:space="preserve"> }}</w:t>
       </w:r>
     </w:p>
     <w:p>
@@ -2733,9 +2688,9 @@
           <w:lang w:eastAsia="en-IN"/>
           <w14:ligatures w14:val="none"/>
         </w:rPr>
-        <w:t>$</w:t>
-      </w:r>
-      <w:proofErr w:type="gramStart"/>
+        <w:t xml:space="preserve">${{ </w:t>
+      </w:r>
+      <w:proofErr w:type="spellStart"/>
       <w:r>
         <w:rPr>
           <w:rFonts w:ascii="Consolas" w:eastAsia="Times New Roman" w:hAnsi="Consolas" w:cs="Times New Roman"/>
@@ -2746,9 +2701,9 @@
           <w:lang w:eastAsia="en-IN"/>
           <w14:ligatures w14:val="none"/>
         </w:rPr>
-        <w:t xml:space="preserve">{{ </w:t>
-      </w:r>
-      <w:proofErr w:type="spellStart"/>
+        <w:t>secrets.DB_USER</w:t>
+      </w:r>
+      <w:proofErr w:type="spellEnd"/>
       <w:r>
         <w:rPr>
           <w:rFonts w:ascii="Consolas" w:eastAsia="Times New Roman" w:hAnsi="Consolas" w:cs="Times New Roman"/>
@@ -2759,59 +2714,7 @@
           <w:lang w:eastAsia="en-IN"/>
           <w14:ligatures w14:val="none"/>
         </w:rPr>
-        <w:t>secrets</w:t>
-      </w:r>
-      <w:proofErr w:type="gramEnd"/>
-      <w:r>
-        <w:rPr>
-          <w:rFonts w:ascii="Consolas" w:eastAsia="Times New Roman" w:hAnsi="Consolas" w:cs="Times New Roman"/>
-          <w:color w:val="E394DC"/>
-          <w:kern w:val="0"/>
-          <w:sz w:val="21"/>
-          <w:szCs w:val="21"/>
-          <w:lang w:eastAsia="en-IN"/>
-          <w14:ligatures w14:val="none"/>
-        </w:rPr>
-        <w:t>.DB_</w:t>
-      </w:r>
-      <w:proofErr w:type="gramStart"/>
-      <w:r>
-        <w:rPr>
-          <w:rFonts w:ascii="Consolas" w:eastAsia="Times New Roman" w:hAnsi="Consolas" w:cs="Times New Roman"/>
-          <w:color w:val="E394DC"/>
-          <w:kern w:val="0"/>
-          <w:sz w:val="21"/>
-          <w:szCs w:val="21"/>
-          <w:lang w:eastAsia="en-IN"/>
-          <w14:ligatures w14:val="none"/>
-        </w:rPr>
-        <w:t>USER</w:t>
-      </w:r>
-      <w:proofErr w:type="spellEnd"/>
-      <w:r>
-        <w:rPr>
-          <w:rFonts w:ascii="Consolas" w:eastAsia="Times New Roman" w:hAnsi="Consolas" w:cs="Times New Roman"/>
-          <w:color w:val="E394DC"/>
-          <w:kern w:val="0"/>
-          <w:sz w:val="21"/>
-          <w:szCs w:val="21"/>
-          <w:lang w:eastAsia="en-IN"/>
-          <w14:ligatures w14:val="none"/>
-        </w:rPr>
-        <w:t xml:space="preserve"> }</w:t>
-      </w:r>
-      <w:proofErr w:type="gramEnd"/>
-      <w:r>
-        <w:rPr>
-          <w:rFonts w:ascii="Consolas" w:eastAsia="Times New Roman" w:hAnsi="Consolas" w:cs="Times New Roman"/>
-          <w:color w:val="E394DC"/>
-          <w:kern w:val="0"/>
-          <w:sz w:val="21"/>
-          <w:szCs w:val="21"/>
-          <w:lang w:eastAsia="en-IN"/>
-          <w14:ligatures w14:val="none"/>
-        </w:rPr>
-        <w:t>}</w:t>
+        <w:t xml:space="preserve"> }}</w:t>
       </w:r>
     </w:p>
     <w:p>
@@ -2891,9 +2794,9 @@
           <w:lang w:eastAsia="en-IN"/>
           <w14:ligatures w14:val="none"/>
         </w:rPr>
-        <w:t>$</w:t>
-      </w:r>
-      <w:proofErr w:type="gramStart"/>
+        <w:t xml:space="preserve">${{ </w:t>
+      </w:r>
+      <w:proofErr w:type="spellStart"/>
       <w:r>
         <w:rPr>
           <w:rFonts w:ascii="Consolas" w:eastAsia="Times New Roman" w:hAnsi="Consolas" w:cs="Times New Roman"/>
@@ -2904,9 +2807,9 @@
           <w:lang w:eastAsia="en-IN"/>
           <w14:ligatures w14:val="none"/>
         </w:rPr>
-        <w:t xml:space="preserve">{{ </w:t>
-      </w:r>
-      <w:proofErr w:type="spellStart"/>
+        <w:t>secrets.DB_PASSWORD</w:t>
+      </w:r>
+      <w:proofErr w:type="spellEnd"/>
       <w:r>
         <w:rPr>
           <w:rFonts w:ascii="Consolas" w:eastAsia="Times New Roman" w:hAnsi="Consolas" w:cs="Times New Roman"/>
@@ -2917,59 +2820,7 @@
           <w:lang w:eastAsia="en-IN"/>
           <w14:ligatures w14:val="none"/>
         </w:rPr>
-        <w:t>secrets</w:t>
-      </w:r>
-      <w:proofErr w:type="gramEnd"/>
-      <w:r>
-        <w:rPr>
-          <w:rFonts w:ascii="Consolas" w:eastAsia="Times New Roman" w:hAnsi="Consolas" w:cs="Times New Roman"/>
-          <w:color w:val="E394DC"/>
-          <w:kern w:val="0"/>
-          <w:sz w:val="21"/>
-          <w:szCs w:val="21"/>
-          <w:lang w:eastAsia="en-IN"/>
-          <w14:ligatures w14:val="none"/>
-        </w:rPr>
-        <w:t>.DB_</w:t>
-      </w:r>
-      <w:proofErr w:type="gramStart"/>
-      <w:r>
-        <w:rPr>
-          <w:rFonts w:ascii="Consolas" w:eastAsia="Times New Roman" w:hAnsi="Consolas" w:cs="Times New Roman"/>
-          <w:color w:val="E394DC"/>
-          <w:kern w:val="0"/>
-          <w:sz w:val="21"/>
-          <w:szCs w:val="21"/>
-          <w:lang w:eastAsia="en-IN"/>
-          <w14:ligatures w14:val="none"/>
-        </w:rPr>
-        <w:t>PASSWORD</w:t>
-      </w:r>
-      <w:proofErr w:type="spellEnd"/>
-      <w:r>
-        <w:rPr>
-          <w:rFonts w:ascii="Consolas" w:eastAsia="Times New Roman" w:hAnsi="Consolas" w:cs="Times New Roman"/>
-          <w:color w:val="E394DC"/>
-          <w:kern w:val="0"/>
-          <w:sz w:val="21"/>
-          <w:szCs w:val="21"/>
-          <w:lang w:eastAsia="en-IN"/>
-          <w14:ligatures w14:val="none"/>
-        </w:rPr>
-        <w:t xml:space="preserve"> }</w:t>
-      </w:r>
-      <w:proofErr w:type="gramEnd"/>
-      <w:r>
-        <w:rPr>
-          <w:rFonts w:ascii="Consolas" w:eastAsia="Times New Roman" w:hAnsi="Consolas" w:cs="Times New Roman"/>
-          <w:color w:val="E394DC"/>
-          <w:kern w:val="0"/>
-          <w:sz w:val="21"/>
-          <w:szCs w:val="21"/>
-          <w:lang w:eastAsia="en-IN"/>
-          <w14:ligatures w14:val="none"/>
-        </w:rPr>
-        <w:t>}</w:t>
+        <w:t xml:space="preserve"> }}</w:t>
       </w:r>
     </w:p>
     <w:p>
@@ -3049,9 +2900,9 @@
           <w:lang w:eastAsia="en-IN"/>
           <w14:ligatures w14:val="none"/>
         </w:rPr>
-        <w:t>$</w:t>
-      </w:r>
-      <w:proofErr w:type="gramStart"/>
+        <w:t xml:space="preserve">${{ </w:t>
+      </w:r>
+      <w:proofErr w:type="spellStart"/>
       <w:r>
         <w:rPr>
           <w:rFonts w:ascii="Consolas" w:eastAsia="Times New Roman" w:hAnsi="Consolas" w:cs="Times New Roman"/>
@@ -3062,9 +2913,9 @@
           <w:lang w:eastAsia="en-IN"/>
           <w14:ligatures w14:val="none"/>
         </w:rPr>
-        <w:t xml:space="preserve">{{ </w:t>
-      </w:r>
-      <w:proofErr w:type="spellStart"/>
+        <w:t>secrets.DB_NAME</w:t>
+      </w:r>
+      <w:proofErr w:type="spellEnd"/>
       <w:r>
         <w:rPr>
           <w:rFonts w:ascii="Consolas" w:eastAsia="Times New Roman" w:hAnsi="Consolas" w:cs="Times New Roman"/>
@@ -3075,59 +2926,7 @@
           <w:lang w:eastAsia="en-IN"/>
           <w14:ligatures w14:val="none"/>
         </w:rPr>
-        <w:t>secrets</w:t>
-      </w:r>
-      <w:proofErr w:type="gramEnd"/>
-      <w:r>
-        <w:rPr>
-          <w:rFonts w:ascii="Consolas" w:eastAsia="Times New Roman" w:hAnsi="Consolas" w:cs="Times New Roman"/>
-          <w:color w:val="E394DC"/>
-          <w:kern w:val="0"/>
-          <w:sz w:val="21"/>
-          <w:szCs w:val="21"/>
-          <w:lang w:eastAsia="en-IN"/>
-          <w14:ligatures w14:val="none"/>
-        </w:rPr>
-        <w:t>.DB_</w:t>
-      </w:r>
-      <w:proofErr w:type="gramStart"/>
-      <w:r>
-        <w:rPr>
-          <w:rFonts w:ascii="Consolas" w:eastAsia="Times New Roman" w:hAnsi="Consolas" w:cs="Times New Roman"/>
-          <w:color w:val="E394DC"/>
-          <w:kern w:val="0"/>
-          <w:sz w:val="21"/>
-          <w:szCs w:val="21"/>
-          <w:lang w:eastAsia="en-IN"/>
-          <w14:ligatures w14:val="none"/>
-        </w:rPr>
-        <w:t>NAME</w:t>
-      </w:r>
-      <w:proofErr w:type="spellEnd"/>
-      <w:r>
-        <w:rPr>
-          <w:rFonts w:ascii="Consolas" w:eastAsia="Times New Roman" w:hAnsi="Consolas" w:cs="Times New Roman"/>
-          <w:color w:val="E394DC"/>
-          <w:kern w:val="0"/>
-          <w:sz w:val="21"/>
-          <w:szCs w:val="21"/>
-          <w:lang w:eastAsia="en-IN"/>
-          <w14:ligatures w14:val="none"/>
-        </w:rPr>
-        <w:t xml:space="preserve"> }</w:t>
-      </w:r>
-      <w:proofErr w:type="gramEnd"/>
-      <w:r>
-        <w:rPr>
-          <w:rFonts w:ascii="Consolas" w:eastAsia="Times New Roman" w:hAnsi="Consolas" w:cs="Times New Roman"/>
-          <w:color w:val="E394DC"/>
-          <w:kern w:val="0"/>
-          <w:sz w:val="21"/>
-          <w:szCs w:val="21"/>
-          <w:lang w:eastAsia="en-IN"/>
-          <w14:ligatures w14:val="none"/>
-        </w:rPr>
-        <w:t>}</w:t>
+        <w:t xml:space="preserve"> }}</w:t>
       </w:r>
     </w:p>
     <w:p>
@@ -3452,16 +3251,19 @@
     <w:p/>
     <w:p>
       <w:pPr>
-        <w:pStyle w:val="ListParagraph"/>
-        <w:numPr>
-          <w:ilvl w:val="0"/>
-          <w:numId w:val="8"/>
-        </w:numPr>
+        <w:ind w:left="360"/>
         <w:rPr>
           <w:b/>
           <w:bCs/>
         </w:rPr>
       </w:pPr>
+      <w:r>
+        <w:rPr>
+          <w:b/>
+          <w:bCs/>
+        </w:rPr>
+        <w:t xml:space="preserve">3. </w:t>
+      </w:r>
       <w:r>
         <w:rPr>
           <w:b/>
@@ -3885,6 +3687,107 @@
                     <a:xfrm>
                       <a:off x="0" y="0"/>
                       <a:ext cx="5731510" cy="2738120"/>
+                    </a:xfrm>
+                    <a:prstGeom prst="rect">
+                      <a:avLst/>
+                    </a:prstGeom>
+                    <a:noFill/>
+                    <a:ln>
+                      <a:noFill/>
+                    </a:ln>
+                  </pic:spPr>
+                </pic:pic>
+              </a:graphicData>
+            </a:graphic>
+          </wp:inline>
+        </w:drawing>
+      </w:r>
+    </w:p>
+    <w:p/>
+    <w:p>
+      <w:pPr>
+        <w:ind w:left="360"/>
+        <w:rPr>
+          <w:b/>
+          <w:bCs/>
+        </w:rPr>
+      </w:pPr>
+    </w:p>
+    <w:p>
+      <w:pPr>
+        <w:rPr>
+          <w:b/>
+          <w:bCs/>
+        </w:rPr>
+      </w:pPr>
+      <w:r>
+        <w:rPr>
+          <w:b/>
+          <w:bCs/>
+        </w:rPr>
+        <w:t>4.</w:t>
+      </w:r>
+      <w:r>
+        <w:rPr>
+          <w:b/>
+          <w:bCs/>
+        </w:rPr>
+        <w:t xml:space="preserve"> Both </w:t>
+      </w:r>
+      <w:r>
+        <w:rPr>
+          <w:b/>
+          <w:bCs/>
+        </w:rPr>
+        <w:t>Tables:</w:t>
+      </w:r>
+    </w:p>
+    <w:p>
+      <w:pPr>
+        <w:rPr>
+          <w:b/>
+          <w:bCs/>
+        </w:rPr>
+      </w:pPr>
+      <w:r>
+        <w:rPr>
+          <w:noProof/>
+        </w:rPr>
+        <w:lastRenderedPageBreak/>
+        <w:drawing>
+          <wp:inline distT="0" distB="0" distL="0" distR="0" wp14:anchorId="072F1CE2" wp14:editId="6DCD93C2">
+            <wp:extent cx="5731510" cy="3046095"/>
+            <wp:effectExtent l="0" t="0" r="2540" b="1905"/>
+            <wp:docPr id="420535439" name="Picture 14" descr="A screenshot of a computer&#10;&#10;AI-generated content may be incorrect."/>
+            <wp:cNvGraphicFramePr>
+              <a:graphicFrameLocks xmlns:a="http://schemas.openxmlformats.org/drawingml/2006/main" noChangeAspect="1"/>
+            </wp:cNvGraphicFramePr>
+            <a:graphic xmlns:a="http://schemas.openxmlformats.org/drawingml/2006/main">
+              <a:graphicData uri="http://schemas.openxmlformats.org/drawingml/2006/picture">
+                <pic:pic xmlns:pic="http://schemas.openxmlformats.org/drawingml/2006/picture">
+                  <pic:nvPicPr>
+                    <pic:cNvPr id="420535439" name="Picture 14" descr="A screenshot of a computer&#10;&#10;AI-generated content may be incorrect."/>
+                    <pic:cNvPicPr>
+                      <a:picLocks noChangeAspect="1" noChangeArrowheads="1"/>
+                    </pic:cNvPicPr>
+                  </pic:nvPicPr>
+                  <pic:blipFill>
+                    <a:blip r:embed="rId17">
+                      <a:extLst>
+                        <a:ext uri="{28A0092B-C50C-407E-A947-70E740481C1C}">
+                          <a14:useLocalDpi xmlns:a14="http://schemas.microsoft.com/office/drawing/2010/main" val="0"/>
+                        </a:ext>
+                      </a:extLst>
+                    </a:blip>
+                    <a:srcRect/>
+                    <a:stretch>
+                      <a:fillRect/>
+                    </a:stretch>
+                  </pic:blipFill>
+                  <pic:spPr bwMode="auto">
+                    <a:xfrm>
+                      <a:off x="0" y="0"/>
+                      <a:ext cx="5731510" cy="3046095"/>
                     </a:xfrm>
                     <a:prstGeom prst="rect">
                       <a:avLst/>
@@ -6873,7 +6776,7 @@
   <w:style w:type="paragraph" w:default="1" w:styleId="Normal">
     <w:name w:val="Normal"/>
     <w:qFormat/>
-    <w:rsid w:val="00783B95"/>
+    <w:rsid w:val="009433EE"/>
   </w:style>
   <w:style w:type="paragraph" w:styleId="Heading1">
     <w:name w:val="heading 1"/>
@@ -7076,6 +6979,7 @@
   <w:style w:type="character" w:default="1" w:styleId="DefaultParagraphFont">
     <w:name w:val="Default Paragraph Font"/>
     <w:uiPriority w:val="1"/>
+    <w:semiHidden/>
     <w:unhideWhenUsed/>
   </w:style>
   <w:style w:type="table" w:default="1" w:styleId="TableNormal">

</xml_diff>